<commit_message>
Test Cases for Contact updated
</commit_message>
<xml_diff>
--- a/Design Document Draft.docx
+++ b/Design Document Draft.docx
@@ -3,6 +3,9 @@
 <w:document xmlns:wpc="http://schemas.microsoft.com/office/word/2010/wordprocessingCanvas" xmlns:cx="http://schemas.microsoft.com/office/drawing/2014/chartex" xmlns:cx1="http://schemas.microsoft.com/office/drawing/2015/9/8/chartex" xmlns:cx2="http://schemas.microsoft.com/office/drawing/2015/10/21/chartex" xmlns:cx3="http://schemas.microsoft.com/office/drawing/2016/5/9/chartex" xmlns:cx4="http://schemas.microsoft.com/office/drawing/2016/5/10/chartex" xmlns:cx5="http://schemas.microsoft.com/office/drawing/2016/5/11/chartex" xmlns:cx6="http://schemas.microsoft.com/office/drawing/2016/5/12/chartex" xmlns:cx7="http://schemas.microsoft.com/office/drawing/2016/5/13/chartex" xmlns:cx8="http://schemas.microsoft.com/office/drawing/2016/5/14/chartex" xmlns:mc="http://schemas.openxmlformats.org/markup-compatibility/2006" xmlns:aink="http://schemas.microsoft.com/office/drawing/2016/ink" xmlns:am3d="http://schemas.microsoft.com/office/drawing/2017/model3d" xmlns:o="urn:schemas-microsoft-com:office:office" xmlns:oel="http://schemas.microsoft.com/office/2019/extlst" xmlns:r="http://schemas.openxmlformats.org/officeDocument/2006/relationships" xmlns:m="http://schemas.openxmlformats.org/officeDocument/2006/math" xmlns:v="urn:schemas-microsoft-com:vml" xmlns:wp14="http://schemas.microsoft.com/office/word/2010/wordprocessingDrawing" xmlns:wp="http://schemas.openxmlformats.org/drawingml/2006/wordprocessingDrawing" xmlns:w10="urn:schemas-microsoft-com:office:word" xmlns:w="http://schemas.openxmlformats.org/wordprocessingml/2006/main" xmlns:w14="http://schemas.microsoft.com/office/word/2010/wordml" xmlns:w15="http://schemas.microsoft.com/office/word/2012/wordml" xmlns:w16cex="http://schemas.microsoft.com/office/word/2018/wordml/cex" xmlns:w16cid="http://schemas.microsoft.com/office/word/2016/wordml/cid" xmlns:w16="http://schemas.microsoft.com/office/word/2018/wordml" xmlns:w16sdtdh="http://schemas.microsoft.com/office/word/2020/wordml/sdtdatahash" xmlns:w16se="http://schemas.microsoft.com/office/word/2015/wordml/symex" xmlns:wpg="http://schemas.microsoft.com/office/word/2010/wordprocessingGroup" xmlns:wpi="http://schemas.microsoft.com/office/word/2010/wordprocessingInk" xmlns:wne="http://schemas.microsoft.com/office/word/2006/wordml" xmlns:wps="http://schemas.microsoft.com/office/word/2010/wordprocessingShape" mc:Ignorable="w14 w15 w16se w16cid w16 w16cex w16sdtdh wp14">
   <w:body>
     <w:p>
+      <w:pPr>
+        <w:pStyle w:val="1"/>
+      </w:pPr>
       <w:r>
         <w:t>Design Document for Personal Information Manager (PIM)</w:t>
       </w:r>
@@ -57,19 +60,7 @@
         <w:ind w:firstLineChars="0"/>
       </w:pPr>
       <w:r>
-        <w:t>F</w:t>
-      </w:r>
-      <w:r>
-        <w:t>acilitat</w:t>
-      </w:r>
-      <w:r>
-        <w:t>ing</w:t>
-      </w:r>
-      <w:r>
-        <w:t xml:space="preserve"> the presentation of data in various views</w:t>
-      </w:r>
-      <w:r>
-        <w:t xml:space="preserve">: </w:t>
+        <w:t xml:space="preserve">Facilitating the presentation of data in various views: </w:t>
       </w:r>
       <w:r>
         <w:t>different</w:t>
@@ -144,216 +135,278 @@
           <w:numId w:val="2"/>
         </w:numPr>
         <w:ind w:firstLineChars="0"/>
+      </w:pPr>
+      <w:r>
+        <w:t xml:space="preserve">Avoiding </w:t>
+      </w:r>
+      <w:r>
+        <w:t>complexity arise from console</w:t>
+      </w:r>
+      <w:r>
+        <w:t xml:space="preserve"> I</w:t>
+      </w:r>
+      <w:r>
+        <w:t>/</w:t>
+      </w:r>
+      <w:r>
+        <w:t>O</w:t>
+      </w:r>
+      <w:r>
+        <w:t>:</w:t>
+      </w:r>
+      <w:r>
+        <w:t xml:space="preserve"> </w:t>
+      </w:r>
+      <w:r>
+        <w:t>allowing unit</w:t>
+      </w:r>
+      <w:r>
+        <w:t xml:space="preserve"> tests to purely focusing on the functionality of the model itself.</w:t>
+      </w:r>
+      <w:r>
+        <w:t xml:space="preserve"> </w:t>
+      </w:r>
+      <w:r>
+        <w:t xml:space="preserve"> </w:t>
+      </w:r>
+    </w:p>
+    <w:p/>
+    <w:p>
+      <w:r>
         <w:rPr>
           <w:rFonts w:hint="eastAsia"/>
         </w:rPr>
-      </w:pPr>
-      <w:r>
-        <w:t xml:space="preserve">Avoiding </w:t>
-      </w:r>
-      <w:r>
-        <w:t>complexity arise from console</w:t>
-      </w:r>
-      <w:r>
-        <w:t xml:space="preserve"> I</w:t>
-      </w:r>
-      <w:r>
-        <w:t>/</w:t>
-      </w:r>
-      <w:r>
-        <w:t>O</w:t>
+        <w:t>R</w:t>
+      </w:r>
+      <w:r>
+        <w:t>egarding how each component of the chosen architecture is implemented, it is as follows:</w:t>
+      </w:r>
+    </w:p>
+    <w:p>
+      <w:pPr>
+        <w:pStyle w:val="a3"/>
+        <w:numPr>
+          <w:ilvl w:val="0"/>
+          <w:numId w:val="3"/>
+        </w:numPr>
+        <w:ind w:firstLineChars="0"/>
+      </w:pPr>
+      <w:r>
+        <w:rPr>
+          <w:b/>
+          <w:bCs/>
+        </w:rPr>
+        <w:t>Model</w:t>
+      </w:r>
+      <w:r>
+        <w:t xml:space="preserve">: </w:t>
+      </w:r>
+      <w:r>
+        <w:t xml:space="preserve">The four different types of Personal Information Record, namely </w:t>
+      </w:r>
+      <w:r>
+        <w:t>C</w:t>
+      </w:r>
+      <w:r>
+        <w:t xml:space="preserve">ontacts, </w:t>
+      </w:r>
+      <w:r>
+        <w:t>E</w:t>
+      </w:r>
+      <w:r>
+        <w:t xml:space="preserve">vents, </w:t>
+      </w:r>
+      <w:r>
+        <w:t>T</w:t>
+      </w:r>
+      <w:r>
+        <w:t xml:space="preserve">asks, and </w:t>
+      </w:r>
+      <w:r>
+        <w:t>T</w:t>
+      </w:r>
+      <w:r>
+        <w:t xml:space="preserve">exts, along with </w:t>
+      </w:r>
+      <w:r>
+        <w:t>an abstract class</w:t>
+      </w:r>
+      <w:r>
+        <w:t xml:space="preserve"> named “PIRInterface”</w:t>
+      </w:r>
+      <w:r>
+        <w:t xml:space="preserve"> that facilitate </w:t>
+      </w:r>
+      <w:r>
+        <w:t>polymorphism</w:t>
+      </w:r>
+      <w:r>
+        <w:t xml:space="preserve"> and abstraction</w:t>
+      </w:r>
+      <w:r>
+        <w:t>.</w:t>
+      </w:r>
+    </w:p>
+    <w:p/>
+    <w:p>
+      <w:pPr>
+        <w:pStyle w:val="a3"/>
+        <w:numPr>
+          <w:ilvl w:val="0"/>
+          <w:numId w:val="3"/>
+        </w:numPr>
+        <w:ind w:firstLineChars="0"/>
+      </w:pPr>
+      <w:r>
+        <w:rPr>
+          <w:b/>
+          <w:bCs/>
+        </w:rPr>
+        <w:t>Controller</w:t>
+      </w:r>
+      <w:r>
+        <w:t xml:space="preserve">: The PIM Kernel, responsible for </w:t>
+      </w:r>
+      <w:r>
+        <w:t xml:space="preserve">updating the data in the Model, </w:t>
+      </w:r>
+      <w:r>
+        <w:t xml:space="preserve">handling </w:t>
+      </w:r>
+      <w:r>
+        <w:t xml:space="preserve">requests from </w:t>
+      </w:r>
+      <w:r>
+        <w:t xml:space="preserve">the </w:t>
+      </w:r>
+      <w:r>
+        <w:t>View</w:t>
+      </w:r>
+      <w:r>
+        <w:t xml:space="preserve">, </w:t>
+      </w:r>
+      <w:r>
+        <w:t>and supporting</w:t>
+      </w:r>
+      <w:r>
+        <w:t xml:space="preserve"> </w:t>
+      </w:r>
+      <w:r>
+        <w:t>the</w:t>
+      </w:r>
+      <w:r>
+        <w:t xml:space="preserve"> interactions between the Model and the View</w:t>
+      </w:r>
+      <w:r>
+        <w:t>. It does not perform basic, yet critical operation based on View requestion.</w:t>
+      </w:r>
+    </w:p>
+    <w:p/>
+    <w:p>
+      <w:pPr>
+        <w:pStyle w:val="a3"/>
+        <w:numPr>
+          <w:ilvl w:val="0"/>
+          <w:numId w:val="3"/>
+        </w:numPr>
+        <w:ind w:firstLineChars="0"/>
+      </w:pPr>
+      <w:r>
+        <w:rPr>
+          <w:b/>
+          <w:bCs/>
+        </w:rPr>
+        <w:t>View</w:t>
+      </w:r>
+      <w:r>
+        <w:t xml:space="preserve">: The PIM itself, which presents data to the user and </w:t>
+      </w:r>
+      <w:r>
+        <w:t>receives</w:t>
+      </w:r>
+      <w:r>
+        <w:t xml:space="preserve"> user </w:t>
+      </w:r>
+      <w:r>
+        <w:t>inputs</w:t>
+      </w:r>
+      <w:r>
+        <w:t>.</w:t>
+      </w:r>
+      <w:r>
+        <w:t xml:space="preserve"> Meanwhile, it provides user the available functions, such as create, search, export, and load, that they can use to manage their PIRs.</w:t>
+      </w:r>
+    </w:p>
+    <w:p>
+      <w:pPr>
+        <w:rPr>
+          <w:rFonts w:hint="eastAsia"/>
+        </w:rPr>
+      </w:pPr>
+    </w:p>
+    <w:p>
+      <w:pPr>
+        <w:rPr>
+          <w:rFonts w:hint="eastAsia"/>
+        </w:rPr>
+      </w:pPr>
+    </w:p>
+    <w:p>
+      <w:pPr>
+        <w:widowControl/>
+        <w:jc w:val="left"/>
+      </w:pPr>
+      <w:r>
+        <w:br w:type="page"/>
+      </w:r>
+    </w:p>
+    <w:p>
+      <w:r>
+        <w:lastRenderedPageBreak/>
+        <w:t>2. Major Code Components Structure and Relationships</w:t>
+      </w:r>
+    </w:p>
+    <w:p>
+      <w:r>
+        <w:t xml:space="preserve">The development adopts an Object-Oriented Approach, with the following </w:t>
+      </w:r>
+      <w:r>
+        <w:t>classes categorized by the component they belong in the MVC pattern</w:t>
       </w:r>
       <w:r>
         <w:t>:</w:t>
       </w:r>
-      <w:r>
-        <w:t xml:space="preserve"> </w:t>
-      </w:r>
-      <w:r>
-        <w:t>allowing unit</w:t>
-      </w:r>
-      <w:r>
-        <w:t xml:space="preserve"> tests to purely focusing on the functionality of the model itself.</w:t>
-      </w:r>
-      <w:r>
-        <w:t xml:space="preserve"> </w:t>
-      </w:r>
-      <w:r>
-        <w:t xml:space="preserve"> </w:t>
-      </w:r>
     </w:p>
     <w:p/>
     <w:p>
       <w:pPr>
-        <w:rPr>
-          <w:rFonts w:hint="eastAsia"/>
-        </w:rPr>
-      </w:pPr>
-      <w:r>
-        <w:rPr>
-          <w:rFonts w:hint="eastAsia"/>
-        </w:rPr>
-        <w:t>T</w:t>
-      </w:r>
-      <w:r>
-        <w:t xml:space="preserve">he model of </w:t>
-      </w:r>
-    </w:p>
-    <w:p>
-      <w:r>
-        <w:t>Model: Personal Information Records (PIR) which include contacts, events, tasks, and texts, along with an interface named “</w:t>
-      </w:r>
-      <w:proofErr w:type="spellStart"/>
-      <w:r>
-        <w:t>PIRInterface</w:t>
-      </w:r>
-      <w:proofErr w:type="spellEnd"/>
-      <w:r>
-        <w:t>”.</w:t>
-      </w:r>
-    </w:p>
-    <w:p>
-      <w:r>
-        <w:t>Controller: The PIM Kernel, responsible for handling the business logic and interactions between the Model and the View.</w:t>
-      </w:r>
-    </w:p>
-    <w:p>
-      <w:r>
-        <w:t>View: The PIM itself, which presents data to the user and handles user interactions.</w:t>
-      </w:r>
-    </w:p>
-    <w:p>
-      <w:r>
-        <w:t>2. Major Code Components Structure and Relationships</w:t>
-      </w:r>
-    </w:p>
-    <w:p>
-      <w:r>
-        <w:t>The development adopts an Object-Oriented Approach, with the following components:</w:t>
-      </w:r>
-    </w:p>
-    <w:p/>
-    <w:p>
-      <w:r>
-        <w:t>PIM (Personal Information Manager): The main entry point of the application, handling initial user interaction and delegating tasks to the PIM Kernel.</w:t>
-      </w:r>
-    </w:p>
-    <w:p>
-      <w:r>
-        <w:t>PIM Kernel: Acts as the Controller in the MVC pattern, managing the flow of data between the Model (PIRs) and the View (PIM interface).</w:t>
-      </w:r>
-    </w:p>
-    <w:p>
-      <w:proofErr w:type="spellStart"/>
-      <w:r>
-        <w:t>PIRInterface</w:t>
-      </w:r>
-      <w:proofErr w:type="spellEnd"/>
-      <w:r>
-        <w:t>: An interface implemented by various PIR types such as Contact, Event, Task, and Text. It defines common functionalities and attributes shared across different PIRs.</w:t>
-      </w:r>
-    </w:p>
-    <w:p>
-      <w:r>
-        <w:t xml:space="preserve">Contact: A class representing contact information, implementing the </w:t>
-      </w:r>
-      <w:proofErr w:type="spellStart"/>
-      <w:r>
-        <w:t>PIRInterface</w:t>
-      </w:r>
-      <w:proofErr w:type="spellEnd"/>
-      <w:r>
-        <w:t>.</w:t>
-      </w:r>
-    </w:p>
-    <w:p>
-      <w:r>
-        <w:t xml:space="preserve">Event: Represents event details, also implementing the </w:t>
-      </w:r>
-      <w:proofErr w:type="spellStart"/>
-      <w:r>
-        <w:t>PIRInterface</w:t>
-      </w:r>
-      <w:proofErr w:type="spellEnd"/>
-      <w:r>
-        <w:t>.</w:t>
-      </w:r>
-    </w:p>
-    <w:p>
-      <w:r>
-        <w:t xml:space="preserve">Task: A class for task management, following the </w:t>
-      </w:r>
-      <w:proofErr w:type="spellStart"/>
-      <w:r>
-        <w:t>PIRInterface</w:t>
-      </w:r>
-      <w:proofErr w:type="spellEnd"/>
-      <w:r>
-        <w:t>.</w:t>
-      </w:r>
-    </w:p>
-    <w:p>
-      <w:r>
-        <w:t xml:space="preserve">Text: Handles plain text records, adhering to the </w:t>
-      </w:r>
-      <w:proofErr w:type="spellStart"/>
-      <w:r>
-        <w:t>PIRInterface</w:t>
-      </w:r>
-      <w:proofErr w:type="spellEnd"/>
-      <w:r>
-        <w:t>.</w:t>
-      </w:r>
-    </w:p>
-    <w:p>
-      <w:r>
-        <w:t>Utils: A utility class providing supporting functions and tools for the application.</w:t>
-      </w:r>
-    </w:p>
-    <w:p>
-      <w:r>
-        <w:t>Each component plays a specific role in the system:</w:t>
-      </w:r>
-    </w:p>
-    <w:p/>
-    <w:p>
-      <w:r>
-        <w:t>The PIM serves as the interface for user interaction.</w:t>
-      </w:r>
-    </w:p>
-    <w:p>
-      <w:r>
-        <w:t>The PIM Kernel (Controller) manages requests, processes data, and communicates between the Model and View.</w:t>
-      </w:r>
-    </w:p>
-    <w:p>
-      <w:proofErr w:type="spellStart"/>
-      <w:r>
-        <w:t>PIRInterface</w:t>
-      </w:r>
-      <w:proofErr w:type="spellEnd"/>
-      <w:r>
-        <w:t xml:space="preserve"> and its implementations (Contact, Event, Task, Text) constitute the Model, holding data and business logic.</w:t>
-      </w:r>
-    </w:p>
-    <w:p>
-      <w:r>
-        <w:t>Utils provides auxiliary functions that assist in various operations across the application.</w:t>
-      </w:r>
-    </w:p>
-    <w:p>
+        <w:pStyle w:val="3"/>
+        <w:rPr>
+          <w:sz w:val="22"/>
+          <w:szCs w:val="22"/>
+        </w:rPr>
+      </w:pPr>
+      <w:r>
+        <w:rPr>
+          <w:sz w:val="22"/>
+          <w:szCs w:val="22"/>
+        </w:rPr>
+        <w:t xml:space="preserve">Model: </w:t>
+      </w:r>
+    </w:p>
+    <w:p>
+      <w:pPr>
+        <w:pStyle w:val="a3"/>
+        <w:ind w:left="360" w:firstLineChars="0" w:firstLine="0"/>
+      </w:pPr>
       <w:r>
         <w:rPr>
           <w:noProof/>
         </w:rPr>
-        <w:t xml:space="preserve"> </w:t>
-      </w:r>
-      <w:r>
-        <w:lastRenderedPageBreak/>
         <w:drawing>
-          <wp:inline distT="0" distB="0" distL="0" distR="0" wp14:anchorId="62E47CB5" wp14:editId="05059F18">
-            <wp:extent cx="5274310" cy="6814820"/>
-            <wp:effectExtent l="0" t="0" r="2540" b="5080"/>
+          <wp:inline distT="0" distB="0" distL="0" distR="0" wp14:anchorId="1A7299D9" wp14:editId="50208CA8">
+            <wp:extent cx="3759200" cy="2270841"/>
+            <wp:effectExtent l="0" t="0" r="0" b="0"/>
             <wp:docPr id="1121704604" name="图片 1" descr="图形用户界面&#10;&#10;描述已自动生成"/>
             <wp:cNvGraphicFramePr>
               <a:graphicFrameLocks xmlns:a="http://schemas.openxmlformats.org/drawingml/2006/main" noChangeAspect="1"/>
@@ -365,20 +418,27 @@
                     <pic:cNvPr id="1121704604" name="图片 1" descr="图形用户界面&#10;&#10;描述已自动生成"/>
                     <pic:cNvPicPr/>
                   </pic:nvPicPr>
-                  <pic:blipFill>
+                  <pic:blipFill rotWithShape="1">
                     <a:blip r:embed="rId5"/>
-                    <a:stretch>
-                      <a:fillRect/>
-                    </a:stretch>
+                    <a:srcRect r="17288" b="61331"/>
+                    <a:stretch/>
                   </pic:blipFill>
-                  <pic:spPr>
+                  <pic:spPr bwMode="auto">
                     <a:xfrm>
                       <a:off x="0" y="0"/>
-                      <a:ext cx="5274310" cy="6814820"/>
+                      <a:ext cx="3762572" cy="2272878"/>
                     </a:xfrm>
                     <a:prstGeom prst="rect">
                       <a:avLst/>
                     </a:prstGeom>
+                    <a:ln>
+                      <a:noFill/>
+                    </a:ln>
+                    <a:extLst>
+                      <a:ext uri="{53640926-AAD7-44D8-BBD7-CCE9431645EC}">
+                        <a14:shadowObscured xmlns:a14="http://schemas.microsoft.com/office/drawing/2010/main"/>
+                      </a:ext>
+                    </a:extLst>
                   </pic:spPr>
                 </pic:pic>
               </a:graphicData>
@@ -386,6 +446,708 @@
           </wp:inline>
         </w:drawing>
       </w:r>
+    </w:p>
+    <w:p>
+      <w:pPr>
+        <w:pStyle w:val="a3"/>
+        <w:numPr>
+          <w:ilvl w:val="1"/>
+          <w:numId w:val="3"/>
+        </w:numPr>
+        <w:ind w:firstLineChars="0"/>
+      </w:pPr>
+      <w:r>
+        <w:t xml:space="preserve">PIRInterface: </w:t>
+      </w:r>
+      <w:r>
+        <w:t xml:space="preserve">This is an abstract class that </w:t>
+      </w:r>
+      <w:r>
+        <w:t xml:space="preserve">defines </w:t>
+      </w:r>
+      <w:r>
+        <w:t>the</w:t>
+      </w:r>
+      <w:r>
+        <w:t xml:space="preserve"> common </w:t>
+      </w:r>
+      <w:r>
+        <w:t>attributes</w:t>
+      </w:r>
+      <w:r>
+        <w:t xml:space="preserve"> and </w:t>
+      </w:r>
+      <w:r>
+        <w:t>methods</w:t>
+      </w:r>
+      <w:r>
+        <w:t xml:space="preserve"> </w:t>
+      </w:r>
+      <w:r>
+        <w:t>across four different types of</w:t>
+      </w:r>
+      <w:r>
+        <w:t xml:space="preserve"> personal information </w:t>
+      </w:r>
+      <w:r>
+        <w:t>record</w:t>
+      </w:r>
+      <w:r>
+        <w:t xml:space="preserve"> (PIR)</w:t>
+      </w:r>
+      <w:r>
+        <w:t>.</w:t>
+      </w:r>
+    </w:p>
+    <w:p>
+      <w:pPr>
+        <w:pStyle w:val="a3"/>
+        <w:ind w:left="880" w:firstLineChars="0" w:firstLine="0"/>
+      </w:pPr>
+    </w:p>
+    <w:p>
+      <w:pPr>
+        <w:pStyle w:val="a3"/>
+        <w:ind w:left="880" w:firstLineChars="0" w:firstLine="0"/>
+      </w:pPr>
+      <w:r>
+        <w:t xml:space="preserve">It specifies that all PIRs </w:t>
+      </w:r>
+      <w:r>
+        <w:t>must</w:t>
+      </w:r>
+      <w:r>
+        <w:t xml:space="preserve"> include the following attributes:</w:t>
+      </w:r>
+    </w:p>
+    <w:p>
+      <w:pPr>
+        <w:pStyle w:val="a3"/>
+        <w:numPr>
+          <w:ilvl w:val="2"/>
+          <w:numId w:val="3"/>
+        </w:numPr>
+        <w:ind w:firstLineChars="0"/>
+      </w:pPr>
+      <w:r>
+        <w:rPr>
+          <w:rFonts w:hint="eastAsia"/>
+        </w:rPr>
+        <w:t>I</w:t>
+      </w:r>
+      <w:r>
+        <w:t xml:space="preserve">D: </w:t>
+      </w:r>
+      <w:r>
+        <w:t xml:space="preserve">an integer </w:t>
+      </w:r>
+      <w:r>
+        <w:t>uniquely identifies a PIR in its corresponding</w:t>
+      </w:r>
+      <w:r>
+        <w:t xml:space="preserve"> s</w:t>
+      </w:r>
+      <w:r>
+        <w:t>torage</w:t>
+      </w:r>
+    </w:p>
+    <w:p>
+      <w:pPr>
+        <w:pStyle w:val="a3"/>
+        <w:numPr>
+          <w:ilvl w:val="2"/>
+          <w:numId w:val="3"/>
+        </w:numPr>
+        <w:ind w:firstLineChars="0"/>
+      </w:pPr>
+      <w:r>
+        <w:rPr>
+          <w:rFonts w:hint="eastAsia"/>
+        </w:rPr>
+        <w:t>D</w:t>
+      </w:r>
+      <w:r>
+        <w:t>ata: an array that stores the actual data</w:t>
+      </w:r>
+    </w:p>
+    <w:p>
+      <w:pPr>
+        <w:pStyle w:val="a3"/>
+        <w:numPr>
+          <w:ilvl w:val="2"/>
+          <w:numId w:val="3"/>
+        </w:numPr>
+        <w:ind w:firstLineChars="0"/>
+        <w:rPr>
+          <w:rFonts w:hint="eastAsia"/>
+        </w:rPr>
+      </w:pPr>
+      <w:r>
+        <w:t xml:space="preserve">TITLES: </w:t>
+      </w:r>
+      <w:r>
+        <w:t xml:space="preserve">a map that takes </w:t>
+      </w:r>
+      <w:r>
+        <w:t>the attributes of a PIR</w:t>
+      </w:r>
+      <w:r>
+        <w:t xml:space="preserve"> </w:t>
+      </w:r>
+      <w:r>
+        <w:t>as key</w:t>
+      </w:r>
+      <w:r>
+        <w:t>s</w:t>
+      </w:r>
+      <w:r>
+        <w:t xml:space="preserve"> and</w:t>
+      </w:r>
+      <w:r>
+        <w:t xml:space="preserve"> predefined integer </w:t>
+      </w:r>
+      <w:r>
+        <w:t xml:space="preserve">as </w:t>
+      </w:r>
+      <w:r>
+        <w:t xml:space="preserve">corresponding </w:t>
+      </w:r>
+      <w:r>
+        <w:t>values. The purpose of the values is for the PIM kernel print function, which will be elaborated in later part.</w:t>
+      </w:r>
+    </w:p>
+    <w:p>
+      <w:pPr>
+        <w:ind w:left="880"/>
+        <w:rPr>
+          <w:rFonts w:hint="eastAsia"/>
+        </w:rPr>
+      </w:pPr>
+    </w:p>
+    <w:p>
+      <w:pPr>
+        <w:pStyle w:val="a3"/>
+        <w:ind w:left="880" w:firstLineChars="0" w:firstLine="0"/>
+      </w:pPr>
+      <w:r>
+        <w:rPr>
+          <w:rFonts w:hint="eastAsia"/>
+        </w:rPr>
+        <w:t>T</w:t>
+      </w:r>
+      <w:r>
+        <w:t>he methods that</w:t>
+      </w:r>
+      <w:r>
+        <w:t xml:space="preserve"> PIRInterface specified for all PIRs are the getters for TITLES, data, ID, and the setters for Data and </w:t>
+      </w:r>
+      <w:r>
+        <w:rPr>
+          <w:i/>
+          <w:iCs/>
+        </w:rPr>
+        <w:t>NextID</w:t>
+      </w:r>
+      <w:r>
+        <w:t xml:space="preserve">, a static integer attribute for each </w:t>
+      </w:r>
+      <w:r>
+        <w:t xml:space="preserve">PIR </w:t>
+      </w:r>
+      <w:r>
+        <w:t>class that is independent to the NextID in others.</w:t>
+      </w:r>
+    </w:p>
+    <w:p>
+      <w:pPr>
+        <w:pStyle w:val="a3"/>
+        <w:ind w:left="880" w:firstLineChars="0" w:firstLine="0"/>
+      </w:pPr>
+    </w:p>
+    <w:p>
+      <w:pPr>
+        <w:pStyle w:val="a3"/>
+        <w:numPr>
+          <w:ilvl w:val="1"/>
+          <w:numId w:val="3"/>
+        </w:numPr>
+        <w:ind w:firstLineChars="0"/>
+      </w:pPr>
+      <w:r>
+        <w:t>Contact, Text, Task, Even</w:t>
+      </w:r>
+      <w:r>
+        <w:t>t</w:t>
+      </w:r>
+      <w:r>
+        <w:t>: These are the concrete classes th</w:t>
+      </w:r>
+      <w:r>
+        <w:t>at extends</w:t>
+      </w:r>
+      <w:r>
+        <w:t xml:space="preserve"> PIRInterface</w:t>
+      </w:r>
+      <w:r>
+        <w:t xml:space="preserve"> </w:t>
+      </w:r>
+      <w:r>
+        <w:t>represent</w:t>
+      </w:r>
+      <w:r>
+        <w:t>s</w:t>
+      </w:r>
+      <w:r>
+        <w:t xml:space="preserve"> different types of PIRs. Each class </w:t>
+      </w:r>
+      <w:r>
+        <w:t xml:space="preserve">has its own </w:t>
+      </w:r>
+      <w:r>
+        <w:rPr>
+          <w:i/>
+          <w:iCs/>
+        </w:rPr>
+        <w:t>NextID</w:t>
+      </w:r>
+      <w:r>
+        <w:t xml:space="preserve"> which indicates the ID of the next instance to be created, in addition to inheriting all the attributes and methods </w:t>
+      </w:r>
+      <w:r>
+        <w:t>defined</w:t>
+      </w:r>
+      <w:r>
+        <w:t xml:space="preserve"> in the PIRInterface. </w:t>
+      </w:r>
+    </w:p>
+    <w:p>
+      <w:pPr>
+        <w:pStyle w:val="a3"/>
+        <w:ind w:left="880" w:firstLineChars="0" w:firstLine="0"/>
+        <w:rPr>
+          <w:rFonts w:hint="eastAsia"/>
+        </w:rPr>
+      </w:pPr>
+    </w:p>
+    <w:p>
+      <w:pPr>
+        <w:pStyle w:val="a3"/>
+        <w:ind w:left="880" w:firstLineChars="0" w:firstLine="0"/>
+      </w:pPr>
+      <w:r>
+        <w:t>Meanwhile, they provide a concrete implementation for the NextID setter as there is no NextID in the PIRInterface.</w:t>
+      </w:r>
+    </w:p>
+    <w:p>
+      <w:pPr>
+        <w:pStyle w:val="a3"/>
+        <w:ind w:left="880" w:firstLineChars="0" w:firstLine="0"/>
+      </w:pPr>
+    </w:p>
+    <w:p>
+      <w:pPr>
+        <w:pStyle w:val="a3"/>
+        <w:ind w:left="880" w:firstLineChars="0" w:firstLine="0"/>
+        <w:rPr>
+          <w:rFonts w:hint="eastAsia"/>
+        </w:rPr>
+      </w:pPr>
+      <w:r>
+        <w:rPr>
+          <w:rFonts w:hint="eastAsia"/>
+        </w:rPr>
+        <w:t>E</w:t>
+      </w:r>
+      <w:r>
+        <w:t xml:space="preserve">ach of the classes have additional attributes </w:t>
+      </w:r>
+      <w:r>
+        <w:t>specific to their type</w:t>
+      </w:r>
+      <w:r>
+        <w:t>:</w:t>
+      </w:r>
+    </w:p>
+    <w:p>
+      <w:pPr>
+        <w:pStyle w:val="a3"/>
+        <w:numPr>
+          <w:ilvl w:val="2"/>
+          <w:numId w:val="3"/>
+        </w:numPr>
+        <w:ind w:firstLineChars="0"/>
+      </w:pPr>
+      <w:r>
+        <w:rPr>
+          <w:b/>
+          <w:bCs/>
+        </w:rPr>
+        <w:t>Contact</w:t>
+      </w:r>
+      <w:r>
+        <w:t xml:space="preserve">: </w:t>
+      </w:r>
+      <w:r>
+        <w:t xml:space="preserve">Name, </w:t>
+      </w:r>
+      <w:r>
+        <w:rPr>
+          <w:rFonts w:hint="eastAsia"/>
+        </w:rPr>
+        <w:t>E</w:t>
+      </w:r>
+      <w:r>
+        <w:t>mail, and Phone Number</w:t>
+      </w:r>
+    </w:p>
+    <w:p>
+      <w:pPr>
+        <w:pStyle w:val="a3"/>
+        <w:numPr>
+          <w:ilvl w:val="2"/>
+          <w:numId w:val="3"/>
+        </w:numPr>
+        <w:ind w:firstLineChars="0"/>
+      </w:pPr>
+      <w:r>
+        <w:rPr>
+          <w:rFonts w:hint="eastAsia"/>
+          <w:b/>
+          <w:bCs/>
+        </w:rPr>
+        <w:t>T</w:t>
+      </w:r>
+      <w:r>
+        <w:rPr>
+          <w:b/>
+          <w:bCs/>
+        </w:rPr>
+        <w:t>ext</w:t>
+      </w:r>
+      <w:r>
+        <w:t>:</w:t>
+      </w:r>
+      <w:r>
+        <w:t xml:space="preserve"> Title, Note</w:t>
+      </w:r>
+    </w:p>
+    <w:p>
+      <w:pPr>
+        <w:pStyle w:val="a3"/>
+        <w:numPr>
+          <w:ilvl w:val="2"/>
+          <w:numId w:val="3"/>
+        </w:numPr>
+        <w:ind w:firstLineChars="0"/>
+      </w:pPr>
+      <w:r>
+        <w:rPr>
+          <w:rFonts w:hint="eastAsia"/>
+          <w:b/>
+          <w:bCs/>
+        </w:rPr>
+        <w:lastRenderedPageBreak/>
+        <w:t>T</w:t>
+      </w:r>
+      <w:r>
+        <w:rPr>
+          <w:b/>
+          <w:bCs/>
+        </w:rPr>
+        <w:t>ask</w:t>
+      </w:r>
+      <w:r>
+        <w:t>:</w:t>
+      </w:r>
+      <w:r>
+        <w:t xml:space="preserve"> </w:t>
+      </w:r>
+      <w:r>
+        <w:t xml:space="preserve">Title, </w:t>
+      </w:r>
+      <w:r>
+        <w:t xml:space="preserve">Description, </w:t>
+      </w:r>
+      <w:r>
+        <w:t>D</w:t>
+      </w:r>
+      <w:r>
+        <w:t>ue</w:t>
+      </w:r>
+      <w:r>
+        <w:t xml:space="preserve"> D</w:t>
+      </w:r>
+      <w:r>
+        <w:t>ate</w:t>
+      </w:r>
+    </w:p>
+    <w:p>
+      <w:pPr>
+        <w:pStyle w:val="a3"/>
+        <w:numPr>
+          <w:ilvl w:val="2"/>
+          <w:numId w:val="3"/>
+        </w:numPr>
+        <w:ind w:firstLineChars="0"/>
+      </w:pPr>
+      <w:r>
+        <w:rPr>
+          <w:b/>
+          <w:bCs/>
+        </w:rPr>
+        <w:t>Event</w:t>
+      </w:r>
+      <w:r>
+        <w:t>:</w:t>
+      </w:r>
+      <w:r>
+        <w:t xml:space="preserve"> </w:t>
+      </w:r>
+      <w:r>
+        <w:t xml:space="preserve">Title, Description, </w:t>
+      </w:r>
+      <w:r>
+        <w:t>Staring Time, Alarm</w:t>
+      </w:r>
+    </w:p>
+    <w:p>
+      <w:pPr>
+        <w:ind w:left="880"/>
+        <w:rPr>
+          <w:rFonts w:hint="eastAsia"/>
+        </w:rPr>
+      </w:pPr>
+    </w:p>
+    <w:p/>
+    <w:p>
+      <w:r>
+        <w:rPr>
+          <w:rFonts w:hint="eastAsia"/>
+        </w:rPr>
+        <w:t>C</w:t>
+      </w:r>
+      <w:r>
+        <w:t xml:space="preserve">ontroller: </w:t>
+      </w:r>
+    </w:p>
+    <w:p>
+      <w:r>
+        <w:t xml:space="preserve">PIM (Personal Information Manager): The main entry point of the application, handling initial </w:t>
+      </w:r>
+      <w:proofErr w:type="gramStart"/>
+      <w:r>
+        <w:t>user</w:t>
+      </w:r>
+      <w:proofErr w:type="gramEnd"/>
+      <w:r>
+        <w:t xml:space="preserve"> </w:t>
+      </w:r>
+    </w:p>
+    <w:p/>
+    <w:p>
+      <w:r>
+        <w:t>The PIM serves as the interface for user interaction.</w:t>
+      </w:r>
+    </w:p>
+    <w:p>
+      <w:r>
+        <w:t>The PIM Kernel (Controller) manages requests, processes data, and communicates between the Model and View.</w:t>
+      </w:r>
+    </w:p>
+    <w:p>
+      <w:r>
+        <w:t>PIRInterface and its implementations (Contact, Event, Task, Text) constitute the Model, holding data and business logic.</w:t>
+      </w:r>
+    </w:p>
+    <w:p>
+      <w:r>
+        <w:t>Utils provides auxiliary functions that assist in various operations across the application.</w:t>
+      </w:r>
+    </w:p>
+    <w:p>
+      <w:pPr>
+        <w:rPr>
+          <w:noProof/>
+        </w:rPr>
+      </w:pPr>
+      <w:r>
+        <w:rPr>
+          <w:noProof/>
+        </w:rPr>
+        <w:t xml:space="preserve"> </w:t>
+      </w:r>
+    </w:p>
+    <w:p/>
+    <w:p>
+      <w:pPr>
+        <w:rPr>
+          <w:noProof/>
+        </w:rPr>
+      </w:pPr>
+    </w:p>
+    <w:p>
+      <w:pPr>
+        <w:rPr>
+          <w:rFonts w:hint="eastAsia"/>
+        </w:rPr>
+      </w:pPr>
+      <w:r>
+        <w:rPr>
+          <w:noProof/>
+        </w:rPr>
+        <w:drawing>
+          <wp:inline distT="0" distB="0" distL="0" distR="0" wp14:anchorId="3DE6E699" wp14:editId="2500E05F">
+            <wp:extent cx="4343400" cy="1797050"/>
+            <wp:effectExtent l="0" t="0" r="0" b="0"/>
+            <wp:docPr id="685390039" name="图片 685390039" descr="图形用户界面&#10;&#10;描述已自动生成"/>
+            <wp:cNvGraphicFramePr>
+              <a:graphicFrameLocks xmlns:a="http://schemas.openxmlformats.org/drawingml/2006/main" noChangeAspect="1"/>
+            </wp:cNvGraphicFramePr>
+            <a:graphic xmlns:a="http://schemas.openxmlformats.org/drawingml/2006/main">
+              <a:graphicData uri="http://schemas.openxmlformats.org/drawingml/2006/picture">
+                <pic:pic xmlns:pic="http://schemas.openxmlformats.org/drawingml/2006/picture">
+                  <pic:nvPicPr>
+                    <pic:cNvPr id="1121704604" name="图片 1" descr="图形用户界面&#10;&#10;描述已自动生成"/>
+                    <pic:cNvPicPr/>
+                  </pic:nvPicPr>
+                  <pic:blipFill rotWithShape="1">
+                    <a:blip r:embed="rId5"/>
+                    <a:srcRect l="1084" t="46310" r="16566" b="27320"/>
+                    <a:stretch/>
+                  </pic:blipFill>
+                  <pic:spPr bwMode="auto">
+                    <a:xfrm>
+                      <a:off x="0" y="0"/>
+                      <a:ext cx="4343400" cy="1797050"/>
+                    </a:xfrm>
+                    <a:prstGeom prst="rect">
+                      <a:avLst/>
+                    </a:prstGeom>
+                    <a:ln>
+                      <a:noFill/>
+                    </a:ln>
+                    <a:extLst>
+                      <a:ext uri="{53640926-AAD7-44D8-BBD7-CCE9431645EC}">
+                        <a14:shadowObscured xmlns:a14="http://schemas.microsoft.com/office/drawing/2010/main"/>
+                      </a:ext>
+                    </a:extLst>
+                  </pic:spPr>
+                </pic:pic>
+              </a:graphicData>
+            </a:graphic>
+          </wp:inline>
+        </w:drawing>
+      </w:r>
+    </w:p>
+    <w:p>
+      <w:r>
+        <w:rPr>
+          <w:noProof/>
+        </w:rPr>
+        <w:drawing>
+          <wp:inline distT="0" distB="0" distL="0" distR="0" wp14:anchorId="5C35F61A" wp14:editId="03A6BE60">
+            <wp:extent cx="3035300" cy="1663700"/>
+            <wp:effectExtent l="0" t="0" r="0" b="0"/>
+            <wp:docPr id="1213147209" name="图片 1213147209" descr="图形用户界面&#10;&#10;描述已自动生成"/>
+            <wp:cNvGraphicFramePr>
+              <a:graphicFrameLocks xmlns:a="http://schemas.openxmlformats.org/drawingml/2006/main" noChangeAspect="1"/>
+            </wp:cNvGraphicFramePr>
+            <a:graphic xmlns:a="http://schemas.openxmlformats.org/drawingml/2006/main">
+              <a:graphicData uri="http://schemas.openxmlformats.org/drawingml/2006/picture">
+                <pic:pic xmlns:pic="http://schemas.openxmlformats.org/drawingml/2006/picture">
+                  <pic:nvPicPr>
+                    <pic:cNvPr id="1121704604" name="图片 1" descr="图形用户界面&#10;&#10;描述已自动生成"/>
+                    <pic:cNvPicPr/>
+                  </pic:nvPicPr>
+                  <pic:blipFill rotWithShape="1">
+                    <a:blip r:embed="rId5"/>
+                    <a:srcRect l="1204" t="74729" r="41248" b="859"/>
+                    <a:stretch/>
+                  </pic:blipFill>
+                  <pic:spPr bwMode="auto">
+                    <a:xfrm>
+                      <a:off x="0" y="0"/>
+                      <a:ext cx="3035300" cy="1663700"/>
+                    </a:xfrm>
+                    <a:prstGeom prst="rect">
+                      <a:avLst/>
+                    </a:prstGeom>
+                    <a:ln>
+                      <a:noFill/>
+                    </a:ln>
+                    <a:extLst>
+                      <a:ext uri="{53640926-AAD7-44D8-BBD7-CCE9431645EC}">
+                        <a14:shadowObscured xmlns:a14="http://schemas.microsoft.com/office/drawing/2010/main"/>
+                      </a:ext>
+                    </a:extLst>
+                  </pic:spPr>
+                </pic:pic>
+              </a:graphicData>
+            </a:graphic>
+          </wp:inline>
+        </w:drawing>
+      </w:r>
+    </w:p>
+    <w:p>
+      <w:pPr>
+        <w:rPr>
+          <w:noProof/>
+        </w:rPr>
+      </w:pPr>
+      <w:r>
+        <w:rPr>
+          <w:noProof/>
+        </w:rPr>
+        <w:drawing>
+          <wp:inline distT="0" distB="0" distL="0" distR="0" wp14:anchorId="18F4D31B" wp14:editId="035379C5">
+            <wp:extent cx="692150" cy="558800"/>
+            <wp:effectExtent l="0" t="0" r="0" b="0"/>
+            <wp:docPr id="714199151" name="图片 714199151" descr="图形用户界面&#10;&#10;描述已自动生成"/>
+            <wp:cNvGraphicFramePr>
+              <a:graphicFrameLocks xmlns:a="http://schemas.openxmlformats.org/drawingml/2006/main" noChangeAspect="1"/>
+            </wp:cNvGraphicFramePr>
+            <a:graphic xmlns:a="http://schemas.openxmlformats.org/drawingml/2006/main">
+              <a:graphicData uri="http://schemas.openxmlformats.org/drawingml/2006/picture">
+                <pic:pic xmlns:pic="http://schemas.openxmlformats.org/drawingml/2006/picture">
+                  <pic:nvPicPr>
+                    <pic:cNvPr id="1121704604" name="图片 1" descr="图形用户界面&#10;&#10;描述已自动生成"/>
+                    <pic:cNvPicPr/>
+                  </pic:nvPicPr>
+                  <pic:blipFill rotWithShape="1">
+                    <a:blip r:embed="rId5"/>
+                    <a:srcRect l="86203" t="74636" r="674" b="17164"/>
+                    <a:stretch/>
+                  </pic:blipFill>
+                  <pic:spPr bwMode="auto">
+                    <a:xfrm>
+                      <a:off x="0" y="0"/>
+                      <a:ext cx="692150" cy="558800"/>
+                    </a:xfrm>
+                    <a:prstGeom prst="rect">
+                      <a:avLst/>
+                    </a:prstGeom>
+                    <a:ln>
+                      <a:noFill/>
+                    </a:ln>
+                    <a:extLst>
+                      <a:ext uri="{53640926-AAD7-44D8-BBD7-CCE9431645EC}">
+                        <a14:shadowObscured xmlns:a14="http://schemas.microsoft.com/office/drawing/2010/main"/>
+                      </a:ext>
+                    </a:extLst>
+                  </pic:spPr>
+                </pic:pic>
+              </a:graphicData>
+            </a:graphic>
+          </wp:inline>
+        </w:drawing>
+      </w:r>
+    </w:p>
+    <w:p>
+      <w:pPr>
+        <w:rPr>
+          <w:rFonts w:hint="eastAsia"/>
+        </w:rPr>
+      </w:pPr>
     </w:p>
     <w:sectPr>
       <w:pgSz w:w="11906" w:h="16838"/>
@@ -400,10 +1162,234 @@
 <file path=word/numbering.xml><?xml version="1.0" encoding="utf-8"?>
 <w:numbering xmlns:wpc="http://schemas.microsoft.com/office/word/2010/wordprocessingCanvas" xmlns:cx="http://schemas.microsoft.com/office/drawing/2014/chartex" xmlns:cx1="http://schemas.microsoft.com/office/drawing/2015/9/8/chartex" xmlns:cx2="http://schemas.microsoft.com/office/drawing/2015/10/21/chartex" xmlns:cx3="http://schemas.microsoft.com/office/drawing/2016/5/9/chartex" xmlns:cx4="http://schemas.microsoft.com/office/drawing/2016/5/10/chartex" xmlns:cx5="http://schemas.microsoft.com/office/drawing/2016/5/11/chartex" xmlns:cx6="http://schemas.microsoft.com/office/drawing/2016/5/12/chartex" xmlns:cx7="http://schemas.microsoft.com/office/drawing/2016/5/13/chartex" xmlns:cx8="http://schemas.microsoft.com/office/drawing/2016/5/14/chartex" xmlns:mc="http://schemas.openxmlformats.org/markup-compatibility/2006" xmlns:aink="http://schemas.microsoft.com/office/drawing/2016/ink" xmlns:am3d="http://schemas.microsoft.com/office/drawing/2017/model3d" xmlns:o="urn:schemas-microsoft-com:office:office" xmlns:oel="http://schemas.microsoft.com/office/2019/extlst" xmlns:r="http://schemas.openxmlformats.org/officeDocument/2006/relationships" xmlns:m="http://schemas.openxmlformats.org/officeDocument/2006/math" xmlns:v="urn:schemas-microsoft-com:vml" xmlns:wp14="http://schemas.microsoft.com/office/word/2010/wordprocessingDrawing" xmlns:wp="http://schemas.openxmlformats.org/drawingml/2006/wordprocessingDrawing" xmlns:w10="urn:schemas-microsoft-com:office:word" xmlns:w="http://schemas.openxmlformats.org/wordprocessingml/2006/main" xmlns:w14="http://schemas.microsoft.com/office/word/2010/wordml" xmlns:w15="http://schemas.microsoft.com/office/word/2012/wordml" xmlns:w16cex="http://schemas.microsoft.com/office/word/2018/wordml/cex" xmlns:w16cid="http://schemas.microsoft.com/office/word/2016/wordml/cid" xmlns:w16="http://schemas.microsoft.com/office/word/2018/wordml" xmlns:w16sdtdh="http://schemas.microsoft.com/office/word/2020/wordml/sdtdatahash" xmlns:w16se="http://schemas.microsoft.com/office/word/2015/wordml/symex" xmlns:wpg="http://schemas.microsoft.com/office/word/2010/wordprocessingGroup" xmlns:wpi="http://schemas.microsoft.com/office/word/2010/wordprocessingInk" xmlns:wne="http://schemas.microsoft.com/office/word/2006/wordml" xmlns:wps="http://schemas.microsoft.com/office/word/2010/wordprocessingShape" mc:Ignorable="w14 w15 w16se w16cid w16 w16cex w16sdtdh wp14">
   <w:abstractNum w:abstractNumId="0" w15:restartNumberingAfterBreak="0">
+    <w:nsid w:val="02CF6A1A"/>
+    <w:multiLevelType w:val="hybridMultilevel"/>
+    <w:tmpl w:val="0C682BA6"/>
+    <w:lvl w:ilvl="0" w:tplc="04090001">
+      <w:start w:val="1"/>
+      <w:numFmt w:val="bullet"/>
+      <w:lvlText w:val=""/>
+      <w:lvlJc w:val="left"/>
+      <w:pPr>
+        <w:ind w:left="720" w:hanging="360"/>
+      </w:pPr>
+      <w:rPr>
+        <w:rFonts w:ascii="Wingdings" w:hAnsi="Wingdings" w:hint="default"/>
+      </w:rPr>
+    </w:lvl>
+    <w:lvl w:ilvl="1" w:tplc="04090003" w:tentative="1">
+      <w:start w:val="1"/>
+      <w:numFmt w:val="bullet"/>
+      <w:lvlText w:val=""/>
+      <w:lvlJc w:val="left"/>
+      <w:pPr>
+        <w:ind w:left="1240" w:hanging="440"/>
+      </w:pPr>
+      <w:rPr>
+        <w:rFonts w:ascii="Wingdings" w:hAnsi="Wingdings" w:hint="default"/>
+      </w:rPr>
+    </w:lvl>
+    <w:lvl w:ilvl="2" w:tplc="04090005" w:tentative="1">
+      <w:start w:val="1"/>
+      <w:numFmt w:val="bullet"/>
+      <w:lvlText w:val=""/>
+      <w:lvlJc w:val="left"/>
+      <w:pPr>
+        <w:ind w:left="1680" w:hanging="440"/>
+      </w:pPr>
+      <w:rPr>
+        <w:rFonts w:ascii="Wingdings" w:hAnsi="Wingdings" w:hint="default"/>
+      </w:rPr>
+    </w:lvl>
+    <w:lvl w:ilvl="3" w:tplc="04090001" w:tentative="1">
+      <w:start w:val="1"/>
+      <w:numFmt w:val="bullet"/>
+      <w:lvlText w:val=""/>
+      <w:lvlJc w:val="left"/>
+      <w:pPr>
+        <w:ind w:left="2120" w:hanging="440"/>
+      </w:pPr>
+      <w:rPr>
+        <w:rFonts w:ascii="Wingdings" w:hAnsi="Wingdings" w:hint="default"/>
+      </w:rPr>
+    </w:lvl>
+    <w:lvl w:ilvl="4" w:tplc="04090003" w:tentative="1">
+      <w:start w:val="1"/>
+      <w:numFmt w:val="bullet"/>
+      <w:lvlText w:val=""/>
+      <w:lvlJc w:val="left"/>
+      <w:pPr>
+        <w:ind w:left="2560" w:hanging="440"/>
+      </w:pPr>
+      <w:rPr>
+        <w:rFonts w:ascii="Wingdings" w:hAnsi="Wingdings" w:hint="default"/>
+      </w:rPr>
+    </w:lvl>
+    <w:lvl w:ilvl="5" w:tplc="04090005" w:tentative="1">
+      <w:start w:val="1"/>
+      <w:numFmt w:val="bullet"/>
+      <w:lvlText w:val=""/>
+      <w:lvlJc w:val="left"/>
+      <w:pPr>
+        <w:ind w:left="3000" w:hanging="440"/>
+      </w:pPr>
+      <w:rPr>
+        <w:rFonts w:ascii="Wingdings" w:hAnsi="Wingdings" w:hint="default"/>
+      </w:rPr>
+    </w:lvl>
+    <w:lvl w:ilvl="6" w:tplc="04090001">
+      <w:start w:val="1"/>
+      <w:numFmt w:val="bullet"/>
+      <w:lvlText w:val=""/>
+      <w:lvlJc w:val="left"/>
+      <w:pPr>
+        <w:ind w:left="3440" w:hanging="440"/>
+      </w:pPr>
+      <w:rPr>
+        <w:rFonts w:ascii="Wingdings" w:hAnsi="Wingdings" w:hint="default"/>
+      </w:rPr>
+    </w:lvl>
+    <w:lvl w:ilvl="7" w:tplc="04090003" w:tentative="1">
+      <w:start w:val="1"/>
+      <w:numFmt w:val="bullet"/>
+      <w:lvlText w:val=""/>
+      <w:lvlJc w:val="left"/>
+      <w:pPr>
+        <w:ind w:left="3880" w:hanging="440"/>
+      </w:pPr>
+      <w:rPr>
+        <w:rFonts w:ascii="Wingdings" w:hAnsi="Wingdings" w:hint="default"/>
+      </w:rPr>
+    </w:lvl>
+    <w:lvl w:ilvl="8" w:tplc="04090005" w:tentative="1">
+      <w:start w:val="1"/>
+      <w:numFmt w:val="bullet"/>
+      <w:lvlText w:val=""/>
+      <w:lvlJc w:val="left"/>
+      <w:pPr>
+        <w:ind w:left="4320" w:hanging="440"/>
+      </w:pPr>
+      <w:rPr>
+        <w:rFonts w:ascii="Wingdings" w:hAnsi="Wingdings" w:hint="default"/>
+      </w:rPr>
+    </w:lvl>
+  </w:abstractNum>
+  <w:abstractNum w:abstractNumId="1" w15:restartNumberingAfterBreak="0">
+    <w:nsid w:val="0FCE73ED"/>
+    <w:multiLevelType w:val="hybridMultilevel"/>
+    <w:tmpl w:val="FFF4CAC4"/>
+    <w:lvl w:ilvl="0" w:tplc="E8965054">
+      <w:numFmt w:val="bullet"/>
+      <w:lvlText w:val="-"/>
+      <w:lvlJc w:val="left"/>
+      <w:pPr>
+        <w:ind w:left="360" w:hanging="360"/>
+      </w:pPr>
+      <w:rPr>
+        <w:rFonts w:ascii="Calibri" w:eastAsiaTheme="minorEastAsia" w:hAnsi="Calibri" w:cs="Calibri" w:hint="default"/>
+      </w:rPr>
+    </w:lvl>
+    <w:lvl w:ilvl="1" w:tplc="B6349240">
+      <w:start w:val="1"/>
+      <w:numFmt w:val="bullet"/>
+      <w:lvlText w:val=""/>
+      <w:lvlJc w:val="left"/>
+      <w:pPr>
+        <w:ind w:left="880" w:hanging="440"/>
+      </w:pPr>
+      <w:rPr>
+        <w:rFonts w:ascii="Wingdings" w:hAnsi="Wingdings" w:hint="default"/>
+      </w:rPr>
+    </w:lvl>
+    <w:lvl w:ilvl="2" w:tplc="E8965054">
+      <w:numFmt w:val="bullet"/>
+      <w:lvlText w:val="-"/>
+      <w:lvlJc w:val="left"/>
+      <w:pPr>
+        <w:ind w:left="1320" w:hanging="440"/>
+      </w:pPr>
+      <w:rPr>
+        <w:rFonts w:ascii="Calibri" w:eastAsiaTheme="minorEastAsia" w:hAnsi="Calibri" w:cs="Calibri" w:hint="default"/>
+      </w:rPr>
+    </w:lvl>
+    <w:lvl w:ilvl="3" w:tplc="04090001">
+      <w:start w:val="1"/>
+      <w:numFmt w:val="bullet"/>
+      <w:lvlText w:val=""/>
+      <w:lvlJc w:val="left"/>
+      <w:pPr>
+        <w:ind w:left="1760" w:hanging="440"/>
+      </w:pPr>
+      <w:rPr>
+        <w:rFonts w:ascii="Wingdings" w:hAnsi="Wingdings" w:hint="default"/>
+      </w:rPr>
+    </w:lvl>
+    <w:lvl w:ilvl="4" w:tplc="04090003" w:tentative="1">
+      <w:start w:val="1"/>
+      <w:numFmt w:val="bullet"/>
+      <w:lvlText w:val=""/>
+      <w:lvlJc w:val="left"/>
+      <w:pPr>
+        <w:ind w:left="2200" w:hanging="440"/>
+      </w:pPr>
+      <w:rPr>
+        <w:rFonts w:ascii="Wingdings" w:hAnsi="Wingdings" w:hint="default"/>
+      </w:rPr>
+    </w:lvl>
+    <w:lvl w:ilvl="5" w:tplc="04090005" w:tentative="1">
+      <w:start w:val="1"/>
+      <w:numFmt w:val="bullet"/>
+      <w:lvlText w:val=""/>
+      <w:lvlJc w:val="left"/>
+      <w:pPr>
+        <w:ind w:left="2640" w:hanging="440"/>
+      </w:pPr>
+      <w:rPr>
+        <w:rFonts w:ascii="Wingdings" w:hAnsi="Wingdings" w:hint="default"/>
+      </w:rPr>
+    </w:lvl>
+    <w:lvl w:ilvl="6" w:tplc="04090001" w:tentative="1">
+      <w:start w:val="1"/>
+      <w:numFmt w:val="bullet"/>
+      <w:lvlText w:val=""/>
+      <w:lvlJc w:val="left"/>
+      <w:pPr>
+        <w:ind w:left="3080" w:hanging="440"/>
+      </w:pPr>
+      <w:rPr>
+        <w:rFonts w:ascii="Wingdings" w:hAnsi="Wingdings" w:hint="default"/>
+      </w:rPr>
+    </w:lvl>
+    <w:lvl w:ilvl="7" w:tplc="04090003" w:tentative="1">
+      <w:start w:val="1"/>
+      <w:numFmt w:val="bullet"/>
+      <w:lvlText w:val=""/>
+      <w:lvlJc w:val="left"/>
+      <w:pPr>
+        <w:ind w:left="3520" w:hanging="440"/>
+      </w:pPr>
+      <w:rPr>
+        <w:rFonts w:ascii="Wingdings" w:hAnsi="Wingdings" w:hint="default"/>
+      </w:rPr>
+    </w:lvl>
+    <w:lvl w:ilvl="8" w:tplc="04090005" w:tentative="1">
+      <w:start w:val="1"/>
+      <w:numFmt w:val="bullet"/>
+      <w:lvlText w:val=""/>
+      <w:lvlJc w:val="left"/>
+      <w:pPr>
+        <w:ind w:left="3960" w:hanging="440"/>
+      </w:pPr>
+      <w:rPr>
+        <w:rFonts w:ascii="Wingdings" w:hAnsi="Wingdings" w:hint="default"/>
+      </w:rPr>
+    </w:lvl>
+  </w:abstractNum>
+  <w:abstractNum w:abstractNumId="2" w15:restartNumberingAfterBreak="0">
     <w:nsid w:val="3BD81058"/>
     <w:multiLevelType w:val="hybridMultilevel"/>
-    <w:tmpl w:val="7464BB88"/>
-    <w:lvl w:ilvl="0" w:tplc="80246530">
+    <w:tmpl w:val="455400EE"/>
+    <w:lvl w:ilvl="0" w:tplc="29085FF0">
       <w:start w:val="1"/>
       <w:numFmt w:val="decimal"/>
       <w:lvlText w:val="%1."/>
@@ -413,6 +1399,8 @@
       </w:pPr>
       <w:rPr>
         <w:rFonts w:hint="default"/>
+        <w:b/>
+        <w:bCs/>
       </w:rPr>
     </w:lvl>
     <w:lvl w:ilvl="1" w:tplc="04090019" w:tentative="1">
@@ -488,7 +1476,7 @@
       </w:pPr>
     </w:lvl>
   </w:abstractNum>
-  <w:abstractNum w:abstractNumId="1" w15:restartNumberingAfterBreak="0">
+  <w:abstractNum w:abstractNumId="3" w15:restartNumberingAfterBreak="0">
     <w:nsid w:val="5C4C13D1"/>
     <w:multiLevelType w:val="hybridMultilevel"/>
     <w:tmpl w:val="1432387A"/>
@@ -602,9 +1590,15 @@
     </w:lvl>
   </w:abstractNum>
   <w:num w:numId="1" w16cid:durableId="1282423242">
+    <w:abstractNumId w:val="3"/>
+  </w:num>
+  <w:num w:numId="2" w16cid:durableId="635111719">
+    <w:abstractNumId w:val="2"/>
+  </w:num>
+  <w:num w:numId="3" w16cid:durableId="1536313177">
     <w:abstractNumId w:val="1"/>
   </w:num>
-  <w:num w:numId="2" w16cid:durableId="635111719">
+  <w:num w:numId="4" w16cid:durableId="793253718">
     <w:abstractNumId w:val="0"/>
   </w:num>
 </w:numbering>
@@ -1010,6 +2004,28 @@
       <w:jc w:val="both"/>
     </w:pPr>
   </w:style>
+  <w:style w:type="paragraph" w:styleId="1">
+    <w:name w:val="heading 1"/>
+    <w:basedOn w:val="a"/>
+    <w:next w:val="a"/>
+    <w:link w:val="10"/>
+    <w:uiPriority w:val="9"/>
+    <w:qFormat/>
+    <w:rsid w:val="00F54ECD"/>
+    <w:pPr>
+      <w:keepNext/>
+      <w:keepLines/>
+      <w:spacing w:before="340" w:after="330" w:line="578" w:lineRule="auto"/>
+      <w:outlineLvl w:val="0"/>
+    </w:pPr>
+    <w:rPr>
+      <w:b/>
+      <w:bCs/>
+      <w:kern w:val="44"/>
+      <w:sz w:val="44"/>
+      <w:szCs w:val="44"/>
+    </w:rPr>
+  </w:style>
   <w:style w:type="paragraph" w:styleId="2">
     <w:name w:val="heading 2"/>
     <w:basedOn w:val="a"/>
@@ -1027,6 +2043,28 @@
     </w:pPr>
     <w:rPr>
       <w:rFonts w:asciiTheme="majorHAnsi" w:eastAsiaTheme="majorEastAsia" w:hAnsiTheme="majorHAnsi" w:cstheme="majorBidi"/>
+      <w:b/>
+      <w:bCs/>
+      <w:sz w:val="32"/>
+      <w:szCs w:val="32"/>
+    </w:rPr>
+  </w:style>
+  <w:style w:type="paragraph" w:styleId="3">
+    <w:name w:val="heading 3"/>
+    <w:basedOn w:val="a"/>
+    <w:next w:val="a"/>
+    <w:link w:val="30"/>
+    <w:uiPriority w:val="9"/>
+    <w:unhideWhenUsed/>
+    <w:qFormat/>
+    <w:rsid w:val="005F052D"/>
+    <w:pPr>
+      <w:keepNext/>
+      <w:keepLines/>
+      <w:spacing w:before="260" w:after="260" w:line="416" w:lineRule="auto"/>
+      <w:outlineLvl w:val="2"/>
+    </w:pPr>
+    <w:rPr>
       <w:b/>
       <w:bCs/>
       <w:sz w:val="32"/>
@@ -1083,6 +2121,33 @@
     <w:pPr>
       <w:ind w:firstLineChars="200" w:firstLine="420"/>
     </w:pPr>
+  </w:style>
+  <w:style w:type="character" w:customStyle="1" w:styleId="10">
+    <w:name w:val="标题 1 字符"/>
+    <w:basedOn w:val="a0"/>
+    <w:link w:val="1"/>
+    <w:uiPriority w:val="9"/>
+    <w:rsid w:val="00F54ECD"/>
+    <w:rPr>
+      <w:b/>
+      <w:bCs/>
+      <w:kern w:val="44"/>
+      <w:sz w:val="44"/>
+      <w:szCs w:val="44"/>
+    </w:rPr>
+  </w:style>
+  <w:style w:type="character" w:customStyle="1" w:styleId="30">
+    <w:name w:val="标题 3 字符"/>
+    <w:basedOn w:val="a0"/>
+    <w:link w:val="3"/>
+    <w:uiPriority w:val="9"/>
+    <w:rsid w:val="005F052D"/>
+    <w:rPr>
+      <w:b/>
+      <w:bCs/>
+      <w:sz w:val="32"/>
+      <w:szCs w:val="32"/>
+    </w:rPr>
   </w:style>
 </w:styles>
 </file>

</xml_diff>